<commit_message>
creati modelli straordinari ed Elaerning
</commit_message>
<xml_diff>
--- a/module/richiesta_e_learning.docx
+++ b/module/richiesta_e_learning.docx
@@ -238,7 +238,6 @@
           <w:szCs w:val="28"/>
         </w:rPr>
       </w:pPr>
-      <w:proofErr w:type="gramStart"/>
       <w:r>
         <w:rPr>
           <w:b/>
@@ -256,18 +255,7 @@
           <w:szCs w:val="28"/>
           <w:u w:val="single"/>
         </w:rPr>
-        <w:t>Aggiornamento</w:t>
-      </w:r>
-      <w:proofErr w:type="gramEnd"/>
-      <w:r>
-        <w:rPr>
-          <w:b/>
-          <w:bCs/>
-          <w:sz w:val="28"/>
-          <w:szCs w:val="28"/>
-          <w:u w:val="single"/>
-        </w:rPr>
-        <w:t xml:space="preserve"> professionale </w:t>
+        <w:t xml:space="preserve">Aggiornamento professionale </w:t>
       </w:r>
       <w:r>
         <w:rPr>
@@ -955,30 +943,14 @@
                 <w:sz w:val="20"/>
                 <w:szCs w:val="20"/>
               </w:rPr>
-              <w:t xml:space="preserve">da fruire il </w:t>
+              <w:t xml:space="preserve">da fruire il giorno  </w:t>
             </w:r>
-            <w:proofErr w:type="gramStart"/>
             <w:r>
               <w:rPr>
                 <w:sz w:val="20"/>
                 <w:szCs w:val="20"/>
               </w:rPr>
-              <w:t xml:space="preserve">giorno  </w:t>
-            </w:r>
-            <w:r>
-              <w:rPr>
-                <w:sz w:val="20"/>
-                <w:szCs w:val="20"/>
-              </w:rPr>
-              <w:t>$</w:t>
-            </w:r>
-            <w:proofErr w:type="gramEnd"/>
-            <w:r>
-              <w:rPr>
-                <w:sz w:val="20"/>
-                <w:szCs w:val="20"/>
-              </w:rPr>
-              <w:t>{</w:t>
+              <w:t>${</w:t>
             </w:r>
             <w:proofErr w:type="spellStart"/>
             <w:r>
@@ -1001,15 +973,7 @@
                 <w:sz w:val="20"/>
                 <w:szCs w:val="20"/>
               </w:rPr>
-              <w:t xml:space="preserve">con </w:t>
-            </w:r>
-            <w:proofErr w:type="gramStart"/>
-            <w:r>
-              <w:rPr>
-                <w:sz w:val="20"/>
-                <w:szCs w:val="20"/>
-              </w:rPr>
-              <w:t xml:space="preserve">orario </w:t>
+              <w:t xml:space="preserve">con orario </w:t>
             </w:r>
             <w:bookmarkStart w:id="6" w:name="Testo6"/>
             <w:bookmarkEnd w:id="6"/>
@@ -1025,15 +989,7 @@
                 <w:sz w:val="20"/>
                 <w:szCs w:val="20"/>
               </w:rPr>
-              <w:t>$</w:t>
-            </w:r>
-            <w:proofErr w:type="gramEnd"/>
-            <w:r>
-              <w:rPr>
-                <w:sz w:val="20"/>
-                <w:szCs w:val="20"/>
-              </w:rPr>
-              <w:t>{</w:t>
+              <w:t>${</w:t>
             </w:r>
             <w:proofErr w:type="spellStart"/>
             <w:r>
@@ -1087,7 +1043,13 @@
       </w:r>
       <w:proofErr w:type="spellStart"/>
       <w:r>
-        <w:t>dat_old_agg</w:t>
+        <w:t>dat</w:t>
+      </w:r>
+      <w:r>
+        <w:t>a</w:t>
+      </w:r>
+      <w:r>
+        <w:t>_old_agg</w:t>
       </w:r>
       <w:proofErr w:type="spellEnd"/>
       <w:r>
@@ -2140,6 +2102,7 @@
   <w:style w:type="character" w:default="1" w:styleId="Carpredefinitoparagrafo">
     <w:name w:val="Default Paragraph Font"/>
     <w:uiPriority w:val="1"/>
+    <w:semiHidden/>
     <w:unhideWhenUsed/>
   </w:style>
   <w:style w:type="table" w:default="1" w:styleId="Tabellanormale">

</xml_diff>